<commit_message>
Final updates in "Systemova_prirucka.docx"
</commit_message>
<xml_diff>
--- a/Systemova_prirucka.docx
+++ b/Systemova_prirucka.docx
@@ -2431,6 +2431,9 @@
         </mc:AlternateContent>
       </w:r>
       <w:r>
+        <w:rPr>
+          <w:noProof/>
+        </w:rPr>
         <w:drawing>
           <wp:anchor distT="0" distB="0" distL="114300" distR="114300" simplePos="0" relativeHeight="251658240" behindDoc="0" locked="0" layoutInCell="1" allowOverlap="1" wp14:anchorId="2D8A885C" wp14:editId="25978C79">
             <wp:simplePos x="0" y="0"/>
@@ -2836,13 +2839,7 @@
         <w:t xml:space="preserve"> – </w:t>
       </w:r>
       <w:r>
-        <w:t>premenná, ktorá drží objekt</w:t>
-      </w:r>
-      <w:r>
-        <w:t xml:space="preserve"> vystrelenej</w:t>
-      </w:r>
-      <w:r>
-        <w:t xml:space="preserve"> lopty.</w:t>
+        <w:t>premenná, ktorá drží objekt vystrelenej lopty.</w:t>
       </w:r>
       <w:r>
         <w:rPr>
@@ -2875,13 +2872,7 @@
         <w:t xml:space="preserve"> – </w:t>
       </w:r>
       <w:r>
-        <w:t xml:space="preserve">premenná, ktorá drží objekt </w:t>
-      </w:r>
-      <w:r>
-        <w:t>brankára</w:t>
-      </w:r>
-      <w:r>
-        <w:t>.</w:t>
+        <w:t>premenná, ktorá drží objekt brankára.</w:t>
       </w:r>
       <w:r>
         <w:rPr>
@@ -2914,13 +2905,7 @@
         <w:t xml:space="preserve"> – </w:t>
       </w:r>
       <w:r>
-        <w:t xml:space="preserve">premenná, ktorá drží objekt </w:t>
-      </w:r>
-      <w:r>
-        <w:t>zvuku kopu do lopty</w:t>
-      </w:r>
-      <w:r>
-        <w:t>.</w:t>
+        <w:t>premenná, ktorá drží objekt zvuku kopu do lopty.</w:t>
       </w:r>
       <w:r>
         <w:rPr>
@@ -2953,13 +2938,7 @@
         <w:t xml:space="preserve"> – </w:t>
       </w:r>
       <w:r>
-        <w:t xml:space="preserve">premenná, ktorá drží </w:t>
-      </w:r>
-      <w:r>
-        <w:t>objekt krivky pohybu brankára</w:t>
-      </w:r>
-      <w:r>
-        <w:t>.</w:t>
+        <w:t>premenná, ktorá drží objekt krivky pohybu brankára.</w:t>
       </w:r>
       <w:r>
         <w:rPr>
@@ -3193,7 +3172,7 @@
     <w:p>
       <w:pPr>
         <w:pStyle w:val="Nadpis4"/>
-        <w:ind w:left="-5"/>
+        <w:ind w:left="-5" w:firstLine="572"/>
       </w:pPr>
       <w:r>
         <w:t>Zoznam funkcií (</w:t>
@@ -3202,13 +3181,7 @@
         <w:rPr>
           <w:sz w:val="25"/>
         </w:rPr>
-        <w:t>scene</w:t>
-      </w:r>
-      <w:r>
-        <w:rPr>
-          <w:sz w:val="25"/>
-        </w:rPr>
-        <w:t>.js</w:t>
+        <w:t>scene.js</w:t>
       </w:r>
       <w:r>
         <w:t>)</w:t>
@@ -3274,13 +3247,7 @@
         <w:t xml:space="preserve"> </w:t>
       </w:r>
       <w:r>
-        <w:t xml:space="preserve">– funkcia </w:t>
-      </w:r>
-      <w:r>
-        <w:t>inicializuje elementárne objekty Three.js a Ammo.js a postupne volá funkcie na nastavenie grafických objektov, fyziky a vytvorenie objektov</w:t>
-      </w:r>
-      <w:r>
-        <w:t>.</w:t>
+        <w:t>– funkcia inicializuje elementárne objekty Three.js a Ammo.js a postupne volá funkcie na nastavenie grafických objektov, fyziky a vytvorenie objektov.</w:t>
       </w:r>
     </w:p>
     <w:p>
@@ -3340,10 +3307,7 @@
         <w:t xml:space="preserve"> </w:t>
       </w:r>
       <w:r>
-        <w:t>– sa</w:t>
-      </w:r>
-      <w:r>
-        <w:t xml:space="preserve"> vykonáva v slučke. Volá funkciu </w:t>
+        <w:t xml:space="preserve">– sa vykonáva v slučke. Volá funkciu </w:t>
       </w:r>
       <w:proofErr w:type="spellStart"/>
       <w:r>
@@ -3362,11 +3326,9 @@
       <w:r>
         <w:t xml:space="preserve"> ak by chcel používateľ hýbať s loptou. Zabezpečuje update </w:t>
       </w:r>
-      <w:proofErr w:type="spellStart"/>
-      <w:r>
-        <w:t>fyzikkálenj</w:t>
-      </w:r>
-      <w:proofErr w:type="spellEnd"/>
+      <w:r>
+        <w:t>fyzikálnej</w:t>
+      </w:r>
       <w:r>
         <w:t xml:space="preserve"> stránky sveta v reálnom čase, a zisťuje, či užívateľ vystrelil loptu.</w:t>
       </w:r>
@@ -3429,13 +3391,7 @@
         <w:t xml:space="preserve"> </w:t>
       </w:r>
       <w:r>
-        <w:t>–</w:t>
-      </w:r>
-      <w:r>
-        <w:t xml:space="preserve"> </w:t>
-      </w:r>
-      <w:r>
-        <w:t xml:space="preserve">funkcia, ktorá inicializuje objekty ako </w:t>
+        <w:t xml:space="preserve">– funkcia, ktorá inicializuje objekty ako </w:t>
       </w:r>
       <w:proofErr w:type="spellStart"/>
       <w:r>
@@ -4681,19 +4637,7 @@
           <w:rPr>
             <w:rStyle w:val="Hypertextovprepojenie"/>
           </w:rPr>
-          <w:t>https://github.com/k</w:t>
-        </w:r>
-        <w:r>
-          <w:rPr>
-            <w:rStyle w:val="Hypertextovprepojenie"/>
-          </w:rPr>
-          <w:t>u</w:t>
-        </w:r>
-        <w:r>
-          <w:rPr>
-            <w:rStyle w:val="Hypertextovprepojenie"/>
-          </w:rPr>
-          <w:t>cko99/pg1-zadanie</w:t>
+          <w:t>https://github.com/kucko99/pg1-zadanie</w:t>
         </w:r>
       </w:hyperlink>
       <w:hyperlink r:id="rId16" w:anchor="!/pg-peterrosa">
@@ -4922,10 +4866,27 @@
     <w:p>
       <w:pPr>
         <w:spacing w:after="279" w:line="358" w:lineRule="auto"/>
-        <w:ind w:left="10" w:right="44"/>
-      </w:pPr>
-      <w:r>
-        <w:t xml:space="preserve"> Aplikácia bola otestovaná na týchto webových prehliadačoch - Firefox </w:t>
+        <w:ind w:left="10" w:right="44" w:firstLine="699"/>
+      </w:pPr>
+      <w:r>
+        <w:t xml:space="preserve"> Aplikácia bola otestovaná na týchto webových prehliadačoch </w:t>
+      </w:r>
+      <w:r>
+        <w:t>–</w:t>
+      </w:r>
+      <w:r>
+        <w:t xml:space="preserve"> </w:t>
+      </w:r>
+      <w:proofErr w:type="spellStart"/>
+      <w:r>
+        <w:t>Mozilla</w:t>
+      </w:r>
+      <w:proofErr w:type="spellEnd"/>
+      <w:r>
+        <w:t xml:space="preserve"> </w:t>
+      </w:r>
+      <w:r>
+        <w:t xml:space="preserve">Firefox </w:t>
       </w:r>
       <w:r>
         <w:t>(</w:t>
@@ -5190,22 +5151,7 @@
         <w:ind w:left="-12" w:firstLine="360"/>
       </w:pPr>
       <w:r>
-        <w:t>Implementácia w</w:t>
-      </w:r>
-      <w:r>
-        <w:t>ebov</w:t>
-      </w:r>
-      <w:r>
-        <w:t>ej</w:t>
-      </w:r>
-      <w:r>
-        <w:t xml:space="preserve"> aplikáci</w:t>
-      </w:r>
-      <w:r>
-        <w:t>e</w:t>
-      </w:r>
-      <w:r>
-        <w:t xml:space="preserve"> jednoduchej športovej 3D hry – brankára </w:t>
+        <w:t xml:space="preserve">Implementácia webovej aplikácie jednoduchej športovej 3D hry – brankára </w:t>
       </w:r>
       <w:r>
         <w:t xml:space="preserve">splnilo podľa môjho názoru dostatočnú časť z vopred stanovených požiadaviek. Na druhej strane, kvôli určitým obmedzeniam využitých technológií a obmedzeniam časových kapacít boli niektoré návrhové postupy vynechané a predstavujú možnosti pre budúce doplnenie funkcionality. </w:t>
@@ -5216,14 +5162,14 @@
         <w:pStyle w:val="Odsekzoznamu"/>
         <w:numPr>
           <w:ilvl w:val="0"/>
-          <w:numId w:val="14"/>
+          <w:numId w:val="15"/>
         </w:numPr>
         <w:spacing w:after="230" w:line="360" w:lineRule="auto"/>
-        <w:ind w:hanging="11"/>
         <w:rPr>
           <w:iCs/>
         </w:rPr>
       </w:pPr>
+      <w:bookmarkStart w:id="17" w:name="_Hlk94470499"/>
       <w:r>
         <w:rPr>
           <w:b/>
@@ -5237,6 +5183,40 @@
           <w:iCs/>
         </w:rPr>
         <w:t>kontrolovanie, či padol gól alebo nie – zobrazenie počtu gólov na obrazovke.</w:t>
+      </w:r>
+      <w:r>
+        <w:rPr>
+          <w:iCs/>
+        </w:rPr>
+        <w:t xml:space="preserve"> </w:t>
+      </w:r>
+    </w:p>
+    <w:p>
+      <w:pPr>
+        <w:pStyle w:val="Odsekzoznamu"/>
+        <w:numPr>
+          <w:ilvl w:val="0"/>
+          <w:numId w:val="15"/>
+        </w:numPr>
+        <w:spacing w:after="173" w:line="360" w:lineRule="auto"/>
+        <w:jc w:val="left"/>
+        <w:rPr>
+          <w:iCs/>
+        </w:rPr>
+      </w:pPr>
+      <w:r>
+        <w:rPr>
+          <w:b/>
+          <w:iCs/>
+        </w:rPr>
+        <w:t>Počítanie počtu gólov daných po sebe, následne ukladanie dát do databázy</w:t>
+      </w:r>
+      <w:r>
+        <w:rPr>
+          <w:b/>
+          <w:iCs/>
+        </w:rPr>
+        <w:t>.</w:t>
       </w:r>
       <w:r>
         <w:rPr>
@@ -5264,20 +5244,14 @@
           <w:b/>
           <w:iCs/>
         </w:rPr>
-        <w:t>Počítanie počtu gólov daných po sebe, následne ukladanie dát do databázy</w:t>
+        <w:t>Vytvorenie rebríčku najlepších strelcov</w:t>
       </w:r>
       <w:r>
         <w:rPr>
           <w:b/>
           <w:iCs/>
         </w:rPr>
-        <w:t>.</w:t>
-      </w:r>
-      <w:r>
-        <w:rPr>
-          <w:iCs/>
-        </w:rPr>
-        <w:t xml:space="preserve"> </w:t>
+        <w:t xml:space="preserve">. </w:t>
       </w:r>
     </w:p>
     <w:p>
@@ -5299,7 +5273,7 @@
           <w:b/>
           <w:iCs/>
         </w:rPr>
-        <w:t>Vytvorenie rebríčku najlepších strelcov</w:t>
+        <w:t>Vytvorenie animácii zákrokov brankára</w:t>
       </w:r>
       <w:r>
         <w:rPr>
@@ -5309,35 +5283,7 @@
         <w:t xml:space="preserve">. </w:t>
       </w:r>
     </w:p>
-    <w:p>
-      <w:pPr>
-        <w:pStyle w:val="Odsekzoznamu"/>
-        <w:numPr>
-          <w:ilvl w:val="0"/>
-          <w:numId w:val="14"/>
-        </w:numPr>
-        <w:spacing w:after="173" w:line="360" w:lineRule="auto"/>
-        <w:ind w:hanging="11"/>
-        <w:jc w:val="left"/>
-        <w:rPr>
-          <w:iCs/>
-        </w:rPr>
-      </w:pPr>
-      <w:r>
-        <w:rPr>
-          <w:b/>
-          <w:iCs/>
-        </w:rPr>
-        <w:t>Vytvorenie animácii zákrokov brankára</w:t>
-      </w:r>
-      <w:r>
-        <w:rPr>
-          <w:b/>
-          <w:iCs/>
-        </w:rPr>
-        <w:t xml:space="preserve">. </w:t>
-      </w:r>
-    </w:p>
+    <w:bookmarkEnd w:id="17"/>
     <w:p>
       <w:pPr>
         <w:spacing w:after="260" w:line="359" w:lineRule="auto"/>
@@ -8630,6 +8576,116 @@
     </w:lvl>
   </w:abstractNum>
   <w:abstractNum w:abstractNumId="12" w15:restartNumberingAfterBreak="0">
+    <w:nsid w:val="6A690122"/>
+    <w:multiLevelType w:val="hybridMultilevel"/>
+    <w:tmpl w:val="8BDE2438"/>
+    <w:lvl w:ilvl="0" w:tplc="041B0001">
+      <w:start w:val="1"/>
+      <w:numFmt w:val="bullet"/>
+      <w:lvlText w:val=""/>
+      <w:lvlJc w:val="left"/>
+      <w:rPr>
+        <w:rFonts w:ascii="Symbol" w:hAnsi="Symbol" w:hint="default"/>
+      </w:rPr>
+    </w:lvl>
+    <w:lvl w:ilvl="1" w:tplc="041B0003" w:tentative="1">
+      <w:start w:val="1"/>
+      <w:numFmt w:val="bullet"/>
+      <w:lvlText w:val="o"/>
+      <w:lvlJc w:val="left"/>
+      <w:pPr>
+        <w:ind w:left="2149" w:hanging="360"/>
+      </w:pPr>
+      <w:rPr>
+        <w:rFonts w:ascii="Courier New" w:hAnsi="Courier New" w:cs="Courier New" w:hint="default"/>
+      </w:rPr>
+    </w:lvl>
+    <w:lvl w:ilvl="2" w:tplc="041B0005" w:tentative="1">
+      <w:start w:val="1"/>
+      <w:numFmt w:val="bullet"/>
+      <w:lvlText w:val=""/>
+      <w:lvlJc w:val="left"/>
+      <w:pPr>
+        <w:ind w:left="2869" w:hanging="360"/>
+      </w:pPr>
+      <w:rPr>
+        <w:rFonts w:ascii="Wingdings" w:hAnsi="Wingdings" w:hint="default"/>
+      </w:rPr>
+    </w:lvl>
+    <w:lvl w:ilvl="3" w:tplc="041B0001" w:tentative="1">
+      <w:start w:val="1"/>
+      <w:numFmt w:val="bullet"/>
+      <w:lvlText w:val=""/>
+      <w:lvlJc w:val="left"/>
+      <w:pPr>
+        <w:ind w:left="3589" w:hanging="360"/>
+      </w:pPr>
+      <w:rPr>
+        <w:rFonts w:ascii="Symbol" w:hAnsi="Symbol" w:hint="default"/>
+      </w:rPr>
+    </w:lvl>
+    <w:lvl w:ilvl="4" w:tplc="041B0003" w:tentative="1">
+      <w:start w:val="1"/>
+      <w:numFmt w:val="bullet"/>
+      <w:lvlText w:val="o"/>
+      <w:lvlJc w:val="left"/>
+      <w:pPr>
+        <w:ind w:left="4309" w:hanging="360"/>
+      </w:pPr>
+      <w:rPr>
+        <w:rFonts w:ascii="Courier New" w:hAnsi="Courier New" w:cs="Courier New" w:hint="default"/>
+      </w:rPr>
+    </w:lvl>
+    <w:lvl w:ilvl="5" w:tplc="041B0005" w:tentative="1">
+      <w:start w:val="1"/>
+      <w:numFmt w:val="bullet"/>
+      <w:lvlText w:val=""/>
+      <w:lvlJc w:val="left"/>
+      <w:pPr>
+        <w:ind w:left="5029" w:hanging="360"/>
+      </w:pPr>
+      <w:rPr>
+        <w:rFonts w:ascii="Wingdings" w:hAnsi="Wingdings" w:hint="default"/>
+      </w:rPr>
+    </w:lvl>
+    <w:lvl w:ilvl="6" w:tplc="041B0001" w:tentative="1">
+      <w:start w:val="1"/>
+      <w:numFmt w:val="bullet"/>
+      <w:lvlText w:val=""/>
+      <w:lvlJc w:val="left"/>
+      <w:pPr>
+        <w:ind w:left="5749" w:hanging="360"/>
+      </w:pPr>
+      <w:rPr>
+        <w:rFonts w:ascii="Symbol" w:hAnsi="Symbol" w:hint="default"/>
+      </w:rPr>
+    </w:lvl>
+    <w:lvl w:ilvl="7" w:tplc="041B0003" w:tentative="1">
+      <w:start w:val="1"/>
+      <w:numFmt w:val="bullet"/>
+      <w:lvlText w:val="o"/>
+      <w:lvlJc w:val="left"/>
+      <w:pPr>
+        <w:ind w:left="6469" w:hanging="360"/>
+      </w:pPr>
+      <w:rPr>
+        <w:rFonts w:ascii="Courier New" w:hAnsi="Courier New" w:cs="Courier New" w:hint="default"/>
+      </w:rPr>
+    </w:lvl>
+    <w:lvl w:ilvl="8" w:tplc="041B0005" w:tentative="1">
+      <w:start w:val="1"/>
+      <w:numFmt w:val="bullet"/>
+      <w:lvlText w:val=""/>
+      <w:lvlJc w:val="left"/>
+      <w:pPr>
+        <w:ind w:left="7189" w:hanging="360"/>
+      </w:pPr>
+      <w:rPr>
+        <w:rFonts w:ascii="Wingdings" w:hAnsi="Wingdings" w:hint="default"/>
+      </w:rPr>
+    </w:lvl>
+  </w:abstractNum>
+  <w:abstractNum w:abstractNumId="13" w15:restartNumberingAfterBreak="0">
     <w:nsid w:val="7CE23CD5"/>
     <w:multiLevelType w:val="hybridMultilevel"/>
     <w:tmpl w:val="D9C4C734"/>
@@ -8841,7 +8897,7 @@
       </w:rPr>
     </w:lvl>
   </w:abstractNum>
-  <w:abstractNum w:abstractNumId="13" w15:restartNumberingAfterBreak="0">
+  <w:abstractNum w:abstractNumId="14" w15:restartNumberingAfterBreak="0">
     <w:nsid w:val="7F942AC3"/>
     <w:multiLevelType w:val="hybridMultilevel"/>
     <w:tmpl w:val="6644C9E0"/>
@@ -9057,7 +9113,7 @@
     <w:abstractNumId w:val="1"/>
   </w:num>
   <w:num w:numId="2">
-    <w:abstractNumId w:val="12"/>
+    <w:abstractNumId w:val="13"/>
   </w:num>
   <w:num w:numId="3">
     <w:abstractNumId w:val="3"/>
@@ -9069,7 +9125,7 @@
     <w:abstractNumId w:val="9"/>
   </w:num>
   <w:num w:numId="6">
-    <w:abstractNumId w:val="13"/>
+    <w:abstractNumId w:val="14"/>
   </w:num>
   <w:num w:numId="7">
     <w:abstractNumId w:val="8"/>
@@ -9094,6 +9150,9 @@
   </w:num>
   <w:num w:numId="14">
     <w:abstractNumId w:val="5"/>
+  </w:num>
+  <w:num w:numId="15">
+    <w:abstractNumId w:val="12"/>
   </w:num>
 </w:numbering>
 </file>
@@ -9596,6 +9655,7 @@
   <w:style w:type="character" w:default="1" w:styleId="Predvolenpsmoodseku">
     <w:name w:val="Default Paragraph Font"/>
     <w:uiPriority w:val="1"/>
+    <w:semiHidden/>
     <w:unhideWhenUsed/>
   </w:style>
   <w:style w:type="table" w:default="1" w:styleId="Normlnatabuka">

</xml_diff>